<commit_message>
added names and pdf word doc final version
</commit_message>
<xml_diff>
--- a/hw2/Q1- COMP302.docx
+++ b/hw2/Q1- COMP302.docx
@@ -1,6 +1,6 @@
 
 <file path=word/document.xml><?xml version="1.0" encoding="utf-8"?>
-<w:document xmlns:ve="http://schemas.openxmlformats.org/markup-compatibility/2006" xmlns:o="urn:schemas-microsoft-com:office:office" xmlns:r="http://schemas.openxmlformats.org/officeDocument/2006/relationships" xmlns:m="http://schemas.openxmlformats.org/officeDocument/2006/math" xmlns:v="urn:schemas-microsoft-com:vml" xmlns:wp="http://schemas.openxmlformats.org/drawingml/2006/wordprocessingDrawing" xmlns:w10="urn:schemas-microsoft-com:office:word" xmlns:w="http://schemas.openxmlformats.org/wordprocessingml/2006/main" xmlns:wne="http://schemas.microsoft.com/office/word/2006/wordml">
+<w:document xmlns:wpc="http://schemas.microsoft.com/office/word/2010/wordprocessingCanvas" xmlns:mo="http://schemas.microsoft.com/office/mac/office/2008/main" xmlns:mc="http://schemas.openxmlformats.org/markup-compatibility/2006" xmlns:mv="urn:schemas-microsoft-com:mac:vml" xmlns:o="urn:schemas-microsoft-com:office:office" xmlns:r="http://schemas.openxmlformats.org/officeDocument/2006/relationships" xmlns:m="http://schemas.openxmlformats.org/officeDocument/2006/math" xmlns:v="urn:schemas-microsoft-com:vml" xmlns:wp14="http://schemas.microsoft.com/office/word/2010/wordprocessingDrawing" xmlns:wp="http://schemas.openxmlformats.org/drawingml/2006/wordprocessingDrawing" xmlns:w10="urn:schemas-microsoft-com:office:word" xmlns:w="http://schemas.openxmlformats.org/wordprocessingml/2006/main" xmlns:w14="http://schemas.microsoft.com/office/word/2010/wordml" xmlns:wpg="http://schemas.microsoft.com/office/word/2010/wordprocessingGroup" xmlns:wpi="http://schemas.microsoft.com/office/word/2010/wordprocessingInk" xmlns:wne="http://schemas.microsoft.com/office/word/2006/wordml" xmlns:wps="http://schemas.microsoft.com/office/word/2010/wordprocessingShape" mc:Ignorable="w14 wp14">
   <w:body>
     <w:p>
       <w:pPr>
@@ -10,43 +10,13 @@
         <w:t>QUESTION 1 – INDUCTION PROOF</w:t>
       </w:r>
     </w:p>
-    <w:p>
-      <w:r>
-        <w:t>It is difficult to prove the statement in its current form, since the statement says that the second function’s arguments must be size’ m 0.</w:t>
-      </w:r>
-    </w:p>
-    <w:p>
-      <w:r>
-        <w:t xml:space="preserve">However, after one iteration the second function’s arguments will be size’ m </w:t>
-      </w:r>
-      <w:r>
-        <w:t xml:space="preserve">x, where </w:t>
-      </w:r>
-      <w:proofErr w:type="gramStart"/>
-      <w:r>
-        <w:t>x !</w:t>
-      </w:r>
-      <w:proofErr w:type="gramEnd"/>
-      <w:r>
-        <w:t>= 0 (as  1 + acc is passed as an argument).</w:t>
-      </w:r>
-    </w:p>
-    <w:p>
-      <w:r>
-        <w:t>So a more useful generalized statement to prove might be:</w:t>
-      </w:r>
-    </w:p>
-    <w:p>
-      <w:r>
-        <w:t xml:space="preserve"> (</w:t>
-      </w:r>
-      <w:proofErr w:type="gramStart"/>
-      <w:r>
-        <w:t>size</w:t>
-      </w:r>
-      <w:proofErr w:type="gramEnd"/>
-      <w:r>
-        <w:t xml:space="preserve"> m) + acc = size’ m acc</w:t>
+    <w:p/>
+    <w:p>
+      <w:r>
+        <w:t xml:space="preserve">size m </w:t>
+      </w:r>
+      <w:r>
+        <w:t>= size’ m acc</w:t>
       </w:r>
     </w:p>
     <w:p>
@@ -59,59 +29,23 @@
     </w:p>
     <w:p>
       <w:r>
-        <w:t xml:space="preserve">The base case is for a mobile with just an object, </w:t>
-      </w:r>
-      <w:proofErr w:type="spellStart"/>
-      <w:r>
-        <w:t>ie</w:t>
-      </w:r>
-      <w:proofErr w:type="spellEnd"/>
+        <w:t>The base case is for a mobile with just an object, ie Obj w.</w:t>
+      </w:r>
+    </w:p>
+    <w:p>
+      <w:r>
+        <w:t>size Obj w</w:t>
+      </w:r>
       <w:r>
         <w:t xml:space="preserve"> </w:t>
       </w:r>
-      <w:proofErr w:type="spellStart"/>
-      <w:r>
-        <w:t>Obj</w:t>
-      </w:r>
-      <w:proofErr w:type="spellEnd"/>
-      <w:r>
-        <w:t xml:space="preserve"> w.</w:t>
-      </w:r>
-    </w:p>
-    <w:p>
-      <w:proofErr w:type="gramStart"/>
-      <w:r>
-        <w:t>size</w:t>
-      </w:r>
-      <w:proofErr w:type="gramEnd"/>
-      <w:r>
-        <w:t xml:space="preserve"> </w:t>
-      </w:r>
-      <w:proofErr w:type="spellStart"/>
-      <w:r>
-        <w:t>Obj</w:t>
-      </w:r>
-      <w:proofErr w:type="spellEnd"/>
-      <w:r>
-        <w:t xml:space="preserve"> w + acc </w:t>
-      </w:r>
-    </w:p>
-    <w:p>
-      <w:proofErr w:type="gramStart"/>
-      <w:r>
-        <w:t>size</w:t>
-      </w:r>
-      <w:proofErr w:type="gramEnd"/>
-      <w:r>
-        <w:t xml:space="preserve"> </w:t>
-      </w:r>
-      <w:proofErr w:type="spellStart"/>
-      <w:r>
-        <w:t>Obj</w:t>
-      </w:r>
-      <w:proofErr w:type="spellEnd"/>
-      <w:r>
-        <w:t xml:space="preserve"> w = 1</w:t>
+    </w:p>
+    <w:p>
+      <w:r>
+        <w:rPr>
+          <w:highlight w:val="red"/>
+        </w:rPr>
+        <w:t>size Obj w = 1</w:t>
       </w:r>
       <w:r>
         <w:tab/>
@@ -125,43 +59,31 @@
       </w:r>
     </w:p>
     <w:p>
-      <w:proofErr w:type="gramStart"/>
-      <w:r>
-        <w:t>size</w:t>
-      </w:r>
-      <w:proofErr w:type="gramEnd"/>
-      <w:r>
-        <w:t xml:space="preserve"> </w:t>
-      </w:r>
-      <w:proofErr w:type="spellStart"/>
-      <w:r>
-        <w:t>Obj</w:t>
-      </w:r>
-      <w:proofErr w:type="spellEnd"/>
-      <w:r>
-        <w:t xml:space="preserve"> w + acc = 1 + acc</w:t>
-      </w:r>
-    </w:p>
-    <w:p>
-      <w:proofErr w:type="gramStart"/>
-      <w:r>
-        <w:t>size</w:t>
-      </w:r>
-      <w:proofErr w:type="gramEnd"/>
-      <w:r>
-        <w:t xml:space="preserve">’ </w:t>
-      </w:r>
-      <w:proofErr w:type="spellStart"/>
-      <w:r>
-        <w:t>Obj</w:t>
-      </w:r>
-      <w:proofErr w:type="spellEnd"/>
-      <w:r>
-        <w:t xml:space="preserve"> w acc = acc + 1</w:t>
-      </w:r>
-      <w:r>
+      <w:r>
+        <w:t>size Obj w + acc = 1 + acc</w:t>
+      </w:r>
+    </w:p>
+    <w:p>
+      <w:bookmarkStart w:id="0" w:name="_GoBack"/>
+      <w:bookmarkEnd w:id="0"/>
+      <w:r>
+        <w:rPr>
+          <w:highlight w:val="yellow"/>
+        </w:rPr>
+        <w:t>s</w:t>
+      </w:r>
+      <w:r>
+        <w:rPr>
+          <w:highlight w:val="yellow"/>
+        </w:rPr>
+        <w:t>ize’ Obj w acc = acc + 1</w:t>
+      </w:r>
+      <w:r>
+        <w:rPr>
+          <w:highlight w:val="yellow"/>
+        </w:rPr>
         <w:tab/>
-        <w:t>= 1+acc</w:t>
+        <w:t>= 1+0 = 1</w:t>
       </w:r>
       <w:r>
         <w:tab/>
@@ -170,201 +92,175 @@
     </w:p>
     <w:p>
       <w:r>
-        <w:t xml:space="preserve">Hence in the base case where m = </w:t>
-      </w:r>
-      <w:proofErr w:type="spellStart"/>
-      <w:r>
-        <w:t>Obj</w:t>
-      </w:r>
-      <w:proofErr w:type="spellEnd"/>
-      <w:r>
-        <w:t xml:space="preserve"> w, </w:t>
-      </w:r>
-    </w:p>
-    <w:p>
-      <w:r>
-        <w:t>(</w:t>
-      </w:r>
-      <w:proofErr w:type="gramStart"/>
-      <w:r>
+        <w:t xml:space="preserve">Hence in the base case where m = Obj w, </w:t>
+      </w:r>
+    </w:p>
+    <w:p>
+      <w:r>
+        <w:rPr>
+          <w:u w:val="single"/>
+        </w:rPr>
+        <w:t>Inductive Hypothesis</w:t>
+      </w:r>
+    </w:p>
+    <w:p>
+      <w:r>
+        <w:t xml:space="preserve">As the inductive hypothesis, let us assume that for 2 arbitrary mobiles m1, m2 , that </w:t>
+      </w:r>
+    </w:p>
+    <w:p>
+      <w:r>
+        <w:t xml:space="preserve">size m1  </w:t>
+      </w:r>
+      <w:r>
+        <w:t xml:space="preserve">= size’ m1 acc, </w:t>
+      </w:r>
+    </w:p>
+    <w:p>
+      <w:r>
+        <w:t xml:space="preserve">and that size m2 </w:t>
+      </w:r>
+      <w:r>
+        <w:t>= size’ m2 acc.</w:t>
+      </w:r>
+      <w:r>
+        <w:t xml:space="preserve"> </w:t>
+      </w:r>
+    </w:p>
+    <w:p>
+      <w:r>
+        <w:t xml:space="preserve">Since acc is arbitrary, we can also say that the above statements hold when acc = 0, ie that </w:t>
+      </w:r>
+    </w:p>
+    <w:p>
+      <w:r>
+        <w:t>size m1 = size’ m1 0.</w:t>
+      </w:r>
+    </w:p>
+    <w:p>
+      <w:r>
+        <w:rPr>
+          <w:u w:val="single"/>
+        </w:rPr>
+        <w:t>Step Case</w:t>
+      </w:r>
+    </w:p>
+    <w:p>
+      <w:r>
+        <w:t>Now we can consider a mobile Wire(m1,m2). We</w:t>
+      </w:r>
+      <w:r>
+        <w:t xml:space="preserve"> need to pro</w:t>
+      </w:r>
+      <w:r>
+        <w:t xml:space="preserve">ve that </w:t>
+      </w:r>
+    </w:p>
+    <w:p>
+      <w:r>
+        <w:t xml:space="preserve">(size Wire(m1,m2)) </w:t>
+      </w:r>
+      <w:r>
+        <w:t xml:space="preserve"> = size’ Wire(m1,m2) acc.</w:t>
+      </w:r>
+    </w:p>
+    <w:p>
+      <w:r>
+        <w:t>size’</w:t>
+      </w:r>
+      <w:r>
+        <w:t>:</w:t>
+      </w:r>
+      <w:r>
+        <w:t xml:space="preserve">  </w:t>
+      </w:r>
+      <w:r>
+        <w:t>W</w:t>
+      </w:r>
+      <w:r>
+        <w:t>ire(m1,m2) acc =</w:t>
+      </w:r>
+      <w:r>
+        <w:t xml:space="preserve"> </w:t>
+      </w:r>
+      <w:r>
+        <w:t>size’ m1 (size’ m2 (1+ acc)) //From program</w:t>
+      </w:r>
+    </w:p>
+    <w:p>
+      <w:r>
+        <w:rPr>
+          <w:highlight w:val="red"/>
+        </w:rPr>
+        <w:t>size’:</w:t>
+      </w:r>
+      <w:r>
+        <w:t xml:space="preserve">  Wire(m1,m2) acc </w:t>
+      </w:r>
+      <w:r>
+        <w:rPr>
+          <w:highlight w:val="red"/>
+        </w:rPr>
+        <w:t xml:space="preserve">= </w:t>
+      </w:r>
+      <w:r>
+        <w:rPr>
+          <w:highlight w:val="red"/>
+        </w:rPr>
+        <w:t>size’ m1 (size’ m2 (1</w:t>
+      </w:r>
+      <w:r>
+        <w:rPr>
+          <w:highlight w:val="red"/>
+        </w:rPr>
+        <w:t>))</w:t>
+      </w:r>
+      <w:r>
+        <w:t xml:space="preserve"> //acc=0</w:t>
+      </w:r>
+    </w:p>
+    <w:p>
+      <w:r>
+        <w:t>size:  size m1 + (size m2 + (1</w:t>
+      </w:r>
+      <w:r>
+        <w:t>)) //From i.h</w:t>
+      </w:r>
+    </w:p>
+    <w:p>
+      <w:r>
+        <w:rPr>
+          <w:highlight w:val="yellow"/>
+        </w:rPr>
         <w:t>size</w:t>
       </w:r>
-      <w:proofErr w:type="gramEnd"/>
-      <w:r>
-        <w:t xml:space="preserve"> m) + acc = size’ m acc</w:t>
-      </w:r>
-    </w:p>
-    <w:p>
-      <w:r>
-        <w:rPr>
-          <w:u w:val="single"/>
-        </w:rPr>
-        <w:t>Inductive Hypothesis</w:t>
-      </w:r>
-    </w:p>
-    <w:p>
-      <w:r>
-        <w:t xml:space="preserve">As the inductive hypothesis, let us assume that for 2 arbitrary mobiles m1, </w:t>
-      </w:r>
-      <w:proofErr w:type="gramStart"/>
-      <w:r>
-        <w:t>m2 ,</w:t>
-      </w:r>
-      <w:proofErr w:type="gramEnd"/>
-      <w:r>
-        <w:t xml:space="preserve"> that </w:t>
-      </w:r>
-    </w:p>
-    <w:p>
-      <w:r>
-        <w:t>(</w:t>
-      </w:r>
-      <w:proofErr w:type="gramStart"/>
+      <w:r>
+        <w:t xml:space="preserve"> = </w:t>
+      </w:r>
+      <w:r>
+        <w:rPr>
+          <w:highlight w:val="yellow"/>
+        </w:rPr>
+        <w:t>size m1 + (size m2 + (1))</w:t>
+      </w:r>
+    </w:p>
+    <w:p>
+      <w:r>
+        <w:t>size’</w:t>
+      </w:r>
+      <w:r>
+        <w:t xml:space="preserve">= </w:t>
+      </w:r>
       <w:r>
         <w:t>size</w:t>
       </w:r>
-      <w:proofErr w:type="gramEnd"/>
-      <w:r>
-        <w:t xml:space="preserve"> m1) + acc = size’ m1 acc, </w:t>
-      </w:r>
-    </w:p>
-    <w:p>
-      <w:proofErr w:type="gramStart"/>
-      <w:r>
-        <w:t>and</w:t>
-      </w:r>
-      <w:proofErr w:type="gramEnd"/>
-      <w:r>
-        <w:t xml:space="preserve"> that (size m2) + acc = size’ m2 acc.</w:t>
-      </w:r>
-      <w:r>
-        <w:t xml:space="preserve"> </w:t>
-      </w:r>
-    </w:p>
-    <w:p>
-      <w:r>
-        <w:t xml:space="preserve">Since acc is arbitrary, we can also say that the above statements hold when acc = 0, </w:t>
-      </w:r>
-      <w:proofErr w:type="spellStart"/>
-      <w:r>
-        <w:t>ie</w:t>
-      </w:r>
-      <w:proofErr w:type="spellEnd"/>
-      <w:r>
-        <w:t xml:space="preserve"> that size m1 = size’ m1 0.</w:t>
-      </w:r>
-    </w:p>
-    <w:p>
-      <w:r>
-        <w:rPr>
-          <w:u w:val="single"/>
-        </w:rPr>
-        <w:t>Step Case</w:t>
-      </w:r>
-    </w:p>
-    <w:p>
-      <w:r>
-        <w:t xml:space="preserve">Now we can consider a mobile </w:t>
-      </w:r>
-      <w:proofErr w:type="gramStart"/>
-      <w:r>
-        <w:t>Wire(</w:t>
-      </w:r>
-      <w:proofErr w:type="gramEnd"/>
-      <w:r>
-        <w:t>m1,m2). We</w:t>
-      </w:r>
-      <w:r>
-        <w:t xml:space="preserve"> need to prove that (size </w:t>
-      </w:r>
-      <w:proofErr w:type="gramStart"/>
-      <w:r>
-        <w:t>Wire(</w:t>
-      </w:r>
-      <w:proofErr w:type="gramEnd"/>
-      <w:r>
-        <w:t>m1,m2)) + acc = size’ Wire(m1,m2) acc.</w:t>
-      </w:r>
-    </w:p>
-    <w:p>
-      <w:proofErr w:type="gramStart"/>
-      <w:r>
-        <w:t>size</w:t>
-      </w:r>
-      <w:proofErr w:type="gramEnd"/>
-      <w:r>
-        <w:t xml:space="preserve">’  </w:t>
-      </w:r>
-      <w:r>
-        <w:t>W</w:t>
-      </w:r>
-      <w:r>
-        <w:t>ire(m1,m2) acc =</w:t>
-      </w:r>
-    </w:p>
-    <w:p>
-      <w:proofErr w:type="gramStart"/>
-      <w:r>
-        <w:t>size</w:t>
-      </w:r>
-      <w:proofErr w:type="gramEnd"/>
-      <w:r>
-        <w:t>’ m1 (size’ m2 (1+ acc)) //From program</w:t>
-      </w:r>
-    </w:p>
-    <w:p>
-      <w:r>
-        <w:t xml:space="preserve">= size’ m1 (size m2 + (1 + acc)) //From </w:t>
-      </w:r>
-      <w:proofErr w:type="spellStart"/>
-      <w:r>
-        <w:t>i.h</w:t>
-      </w:r>
-      <w:proofErr w:type="spellEnd"/>
-      <w:r>
-        <w:t>, using acc as 1+acc</w:t>
-      </w:r>
-    </w:p>
-    <w:p>
-      <w:r>
-        <w:t xml:space="preserve">= size m1 + (size m2 + (1+acc)) //From </w:t>
-      </w:r>
-      <w:proofErr w:type="spellStart"/>
-      <w:r>
-        <w:t>i.h</w:t>
-      </w:r>
-      <w:proofErr w:type="spellEnd"/>
-      <w:r>
-        <w:t>, using acc as (size m2 + (1+acc))</w:t>
-      </w:r>
-    </w:p>
-    <w:p>
-      <w:r>
-        <w:t>= 1 + acc + size m1 + size m2</w:t>
-      </w:r>
-    </w:p>
-    <w:p>
-      <w:r>
-        <w:lastRenderedPageBreak/>
-        <w:t xml:space="preserve">= (size </w:t>
-      </w:r>
-      <w:proofErr w:type="gramStart"/>
-      <w:r>
-        <w:t>Wire(</w:t>
-      </w:r>
-      <w:proofErr w:type="gramEnd"/>
-      <w:r>
-        <w:t>m1,m2)) + acc</w:t>
-      </w:r>
-    </w:p>
-    <w:p>
-      <w:proofErr w:type="gramStart"/>
-      <w:r>
-        <w:t>Thus proving the left hand size of the statement.</w:t>
-      </w:r>
-      <w:proofErr w:type="gramEnd"/>
-      <w:r>
-        <w:t xml:space="preserve"> Since the statement was generalized for an arbitrary acc, it means that the inductive hypotheses could be used even for values such as acc = (size m2 + (1+acc)).</w:t>
+      <w:r>
+        <w:t xml:space="preserve"> (Since, the base case is equal they must be the equal)</w:t>
+      </w:r>
+    </w:p>
+    <w:p>
+      <w:r>
+        <w:t>Thus proving the left hand size of the statement. Since the statement was generalized for an arbitrary acc, it means that the inductive hypotheses could be used even for values such as acc = (size m2 + (1+acc)).</w:t>
       </w:r>
     </w:p>
     <w:p/>
@@ -381,7 +277,7 @@
 </file>
 
 <file path=word/styles.xml><?xml version="1.0" encoding="utf-8"?>
-<w:styles xmlns:r="http://schemas.openxmlformats.org/officeDocument/2006/relationships" xmlns:w="http://schemas.openxmlformats.org/wordprocessingml/2006/main">
+<w:styles xmlns:mc="http://schemas.openxmlformats.org/markup-compatibility/2006" xmlns:r="http://schemas.openxmlformats.org/officeDocument/2006/relationships" xmlns:w="http://schemas.openxmlformats.org/wordprocessingml/2006/main" xmlns:w14="http://schemas.microsoft.com/office/word/2010/wordml" mc:Ignorable="w14">
   <w:docDefaults>
     <w:rPrDefault>
       <w:rPr>
@@ -397,7 +293,7 @@
       </w:pPr>
     </w:pPrDefault>
   </w:docDefaults>
-  <w:latentStyles w:defLockedState="0" w:defUIPriority="99" w:defSemiHidden="1" w:defUnhideWhenUsed="1" w:defQFormat="0" w:count="267">
+  <w:latentStyles w:defLockedState="0" w:defUIPriority="99" w:defSemiHidden="1" w:defUnhideWhenUsed="1" w:defQFormat="0" w:count="276">
     <w:lsdException w:name="Normal" w:semiHidden="0" w:uiPriority="0" w:unhideWhenUsed="0" w:qFormat="1"/>
     <w:lsdException w:name="heading 1" w:semiHidden="0" w:uiPriority="9" w:unhideWhenUsed="0" w:qFormat="1"/>
     <w:lsdException w:name="heading 2" w:uiPriority="9" w:qFormat="1"/>
@@ -576,7 +472,6 @@
     <w:uiPriority w:val="99"/>
     <w:semiHidden/>
     <w:unhideWhenUsed/>
-    <w:qFormat/>
     <w:tblPr>
       <w:tblInd w:w="0" w:type="dxa"/>
       <w:tblCellMar>
@@ -607,6 +502,192 @@
       <w:sz w:val="26"/>
       <w:szCs w:val="26"/>
     </w:rPr>
+  </w:style>
+</w:styles>
+</file>
+
+<file path=word/stylesWithEffects.xml><?xml version="1.0" encoding="utf-8"?>
+<w:styles xmlns:wpc="http://schemas.microsoft.com/office/word/2010/wordprocessingCanvas" xmlns:mo="http://schemas.microsoft.com/office/mac/office/2008/main" xmlns:mc="http://schemas.openxmlformats.org/markup-compatibility/2006" xmlns:mv="urn:schemas-microsoft-com:mac:vml" xmlns:o="urn:schemas-microsoft-com:office:office" xmlns:r="http://schemas.openxmlformats.org/officeDocument/2006/relationships" xmlns:m="http://schemas.openxmlformats.org/officeDocument/2006/math" xmlns:v="urn:schemas-microsoft-com:vml" xmlns:wp14="http://schemas.microsoft.com/office/word/2010/wordprocessingDrawing" xmlns:wp="http://schemas.openxmlformats.org/drawingml/2006/wordprocessingDrawing" xmlns:w10="urn:schemas-microsoft-com:office:word" xmlns:w="http://schemas.openxmlformats.org/wordprocessingml/2006/main" xmlns:w14="http://schemas.microsoft.com/office/word/2010/wordml" xmlns:wpg="http://schemas.microsoft.com/office/word/2010/wordprocessingGroup" xmlns:wpi="http://schemas.microsoft.com/office/word/2010/wordprocessingInk" xmlns:wne="http://schemas.microsoft.com/office/word/2006/wordml" xmlns:wps="http://schemas.microsoft.com/office/word/2010/wordprocessingShape" mc:Ignorable="w14 wp14">
+  <w:docDefaults>
+    <w:rPrDefault>
+      <w:rPr>
+        <w:rFonts w:asciiTheme="minorHAnsi" w:eastAsiaTheme="minorEastAsia" w:hAnsiTheme="minorHAnsi" w:cstheme="minorBidi"/>
+        <w:sz w:val="24"/>
+        <w:szCs w:val="24"/>
+        <w:lang w:val="en-US" w:eastAsia="ja-JP" w:bidi="ar-SA"/>
+      </w:rPr>
+    </w:rPrDefault>
+    <w:pPrDefault/>
+  </w:docDefaults>
+  <w:latentStyles w:defLockedState="0" w:defUIPriority="99" w:defSemiHidden="1" w:defUnhideWhenUsed="1" w:defQFormat="0" w:count="276">
+    <w:lsdException w:name="Normal" w:semiHidden="0" w:uiPriority="0" w:unhideWhenUsed="0" w:qFormat="1"/>
+    <w:lsdException w:name="heading 1" w:semiHidden="0" w:uiPriority="9" w:unhideWhenUsed="0" w:qFormat="1"/>
+    <w:lsdException w:name="heading 2" w:uiPriority="9" w:qFormat="1"/>
+    <w:lsdException w:name="heading 3" w:uiPriority="9" w:qFormat="1"/>
+    <w:lsdException w:name="heading 4" w:uiPriority="9" w:qFormat="1"/>
+    <w:lsdException w:name="heading 5" w:uiPriority="9" w:qFormat="1"/>
+    <w:lsdException w:name="heading 6" w:uiPriority="9" w:qFormat="1"/>
+    <w:lsdException w:name="heading 7" w:uiPriority="9" w:qFormat="1"/>
+    <w:lsdException w:name="heading 8" w:uiPriority="9" w:qFormat="1"/>
+    <w:lsdException w:name="heading 9" w:uiPriority="9" w:qFormat="1"/>
+    <w:lsdException w:name="toc 1" w:uiPriority="39"/>
+    <w:lsdException w:name="toc 2" w:uiPriority="39"/>
+    <w:lsdException w:name="toc 3" w:uiPriority="39"/>
+    <w:lsdException w:name="toc 4" w:uiPriority="39"/>
+    <w:lsdException w:name="toc 5" w:uiPriority="39"/>
+    <w:lsdException w:name="toc 6" w:uiPriority="39"/>
+    <w:lsdException w:name="toc 7" w:uiPriority="39"/>
+    <w:lsdException w:name="toc 8" w:uiPriority="39"/>
+    <w:lsdException w:name="toc 9" w:uiPriority="39"/>
+    <w:lsdException w:name="caption" w:uiPriority="35" w:qFormat="1"/>
+    <w:lsdException w:name="Title" w:semiHidden="0" w:uiPriority="10" w:unhideWhenUsed="0" w:qFormat="1"/>
+    <w:lsdException w:name="Default Paragraph Font" w:uiPriority="1"/>
+    <w:lsdException w:name="Subtitle" w:semiHidden="0" w:uiPriority="11" w:unhideWhenUsed="0" w:qFormat="1"/>
+    <w:lsdException w:name="Strong" w:semiHidden="0" w:uiPriority="22" w:unhideWhenUsed="0" w:qFormat="1"/>
+    <w:lsdException w:name="Emphasis" w:semiHidden="0" w:uiPriority="20" w:unhideWhenUsed="0" w:qFormat="1"/>
+    <w:lsdException w:name="Table Grid" w:semiHidden="0" w:uiPriority="59" w:unhideWhenUsed="0"/>
+    <w:lsdException w:name="Placeholder Text" w:unhideWhenUsed="0"/>
+    <w:lsdException w:name="No Spacing" w:semiHidden="0" w:uiPriority="1" w:unhideWhenUsed="0" w:qFormat="1"/>
+    <w:lsdException w:name="Light Shading" w:semiHidden="0" w:uiPriority="60" w:unhideWhenUsed="0"/>
+    <w:lsdException w:name="Light List" w:semiHidden="0" w:uiPriority="61" w:unhideWhenUsed="0"/>
+    <w:lsdException w:name="Light Grid" w:semiHidden="0" w:uiPriority="62" w:unhideWhenUsed="0"/>
+    <w:lsdException w:name="Medium Shading 1" w:semiHidden="0" w:uiPriority="63" w:unhideWhenUsed="0"/>
+    <w:lsdException w:name="Medium Shading 2" w:semiHidden="0" w:uiPriority="64" w:unhideWhenUsed="0"/>
+    <w:lsdException w:name="Medium List 1" w:semiHidden="0" w:uiPriority="65" w:unhideWhenUsed="0"/>
+    <w:lsdException w:name="Medium List 2" w:semiHidden="0" w:uiPriority="66" w:unhideWhenUsed="0"/>
+    <w:lsdException w:name="Medium Grid 1" w:semiHidden="0" w:uiPriority="67" w:unhideWhenUsed="0"/>
+    <w:lsdException w:name="Medium Grid 2" w:semiHidden="0" w:uiPriority="68" w:unhideWhenUsed="0"/>
+    <w:lsdException w:name="Medium Grid 3" w:semiHidden="0" w:uiPriority="69" w:unhideWhenUsed="0"/>
+    <w:lsdException w:name="Dark List" w:semiHidden="0" w:uiPriority="70" w:unhideWhenUsed="0"/>
+    <w:lsdException w:name="Colorful Shading" w:semiHidden="0" w:uiPriority="71" w:unhideWhenUsed="0"/>
+    <w:lsdException w:name="Colorful List" w:semiHidden="0" w:uiPriority="72" w:unhideWhenUsed="0"/>
+    <w:lsdException w:name="Colorful Grid" w:semiHidden="0" w:uiPriority="73" w:unhideWhenUsed="0"/>
+    <w:lsdException w:name="Light Shading Accent 1" w:semiHidden="0" w:uiPriority="60" w:unhideWhenUsed="0"/>
+    <w:lsdException w:name="Light List Accent 1" w:semiHidden="0" w:uiPriority="61" w:unhideWhenUsed="0"/>
+    <w:lsdException w:name="Light Grid Accent 1" w:semiHidden="0" w:uiPriority="62" w:unhideWhenUsed="0"/>
+    <w:lsdException w:name="Medium Shading 1 Accent 1" w:semiHidden="0" w:uiPriority="63" w:unhideWhenUsed="0"/>
+    <w:lsdException w:name="Medium Shading 2 Accent 1" w:semiHidden="0" w:uiPriority="64" w:unhideWhenUsed="0"/>
+    <w:lsdException w:name="Medium List 1 Accent 1" w:semiHidden="0" w:uiPriority="65" w:unhideWhenUsed="0"/>
+    <w:lsdException w:name="Revision" w:unhideWhenUsed="0"/>
+    <w:lsdException w:name="List Paragraph" w:semiHidden="0" w:uiPriority="34" w:unhideWhenUsed="0" w:qFormat="1"/>
+    <w:lsdException w:name="Quote" w:semiHidden="0" w:uiPriority="29" w:unhideWhenUsed="0" w:qFormat="1"/>
+    <w:lsdException w:name="Intense Quote" w:semiHidden="0" w:uiPriority="30" w:unhideWhenUsed="0" w:qFormat="1"/>
+    <w:lsdException w:name="Medium List 2 Accent 1" w:semiHidden="0" w:uiPriority="66" w:unhideWhenUsed="0"/>
+    <w:lsdException w:name="Medium Grid 1 Accent 1" w:semiHidden="0" w:uiPriority="67" w:unhideWhenUsed="0"/>
+    <w:lsdException w:name="Medium Grid 2 Accent 1" w:semiHidden="0" w:uiPriority="68" w:unhideWhenUsed="0"/>
+    <w:lsdException w:name="Medium Grid 3 Accent 1" w:semiHidden="0" w:uiPriority="69" w:unhideWhenUsed="0"/>
+    <w:lsdException w:name="Dark List Accent 1" w:semiHidden="0" w:uiPriority="70" w:unhideWhenUsed="0"/>
+    <w:lsdException w:name="Colorful Shading Accent 1" w:semiHidden="0" w:uiPriority="71" w:unhideWhenUsed="0"/>
+    <w:lsdException w:name="Colorful List Accent 1" w:semiHidden="0" w:uiPriority="72" w:unhideWhenUsed="0"/>
+    <w:lsdException w:name="Colorful Grid Accent 1" w:semiHidden="0" w:uiPriority="73" w:unhideWhenUsed="0"/>
+    <w:lsdException w:name="Light Shading Accent 2" w:semiHidden="0" w:uiPriority="60" w:unhideWhenUsed="0"/>
+    <w:lsdException w:name="Light List Accent 2" w:semiHidden="0" w:uiPriority="61" w:unhideWhenUsed="0"/>
+    <w:lsdException w:name="Light Grid Accent 2" w:semiHidden="0" w:uiPriority="62" w:unhideWhenUsed="0"/>
+    <w:lsdException w:name="Medium Shading 1 Accent 2" w:semiHidden="0" w:uiPriority="63" w:unhideWhenUsed="0"/>
+    <w:lsdException w:name="Medium Shading 2 Accent 2" w:semiHidden="0" w:uiPriority="64" w:unhideWhenUsed="0"/>
+    <w:lsdException w:name="Medium List 1 Accent 2" w:semiHidden="0" w:uiPriority="65" w:unhideWhenUsed="0"/>
+    <w:lsdException w:name="Medium List 2 Accent 2" w:semiHidden="0" w:uiPriority="66" w:unhideWhenUsed="0"/>
+    <w:lsdException w:name="Medium Grid 1 Accent 2" w:semiHidden="0" w:uiPriority="67" w:unhideWhenUsed="0"/>
+    <w:lsdException w:name="Medium Grid 2 Accent 2" w:semiHidden="0" w:uiPriority="68" w:unhideWhenUsed="0"/>
+    <w:lsdException w:name="Medium Grid 3 Accent 2" w:semiHidden="0" w:uiPriority="69" w:unhideWhenUsed="0"/>
+    <w:lsdException w:name="Dark List Accent 2" w:semiHidden="0" w:uiPriority="70" w:unhideWhenUsed="0"/>
+    <w:lsdException w:name="Colorful Shading Accent 2" w:semiHidden="0" w:uiPriority="71" w:unhideWhenUsed="0"/>
+    <w:lsdException w:name="Colorful List Accent 2" w:semiHidden="0" w:uiPriority="72" w:unhideWhenUsed="0"/>
+    <w:lsdException w:name="Colorful Grid Accent 2" w:semiHidden="0" w:uiPriority="73" w:unhideWhenUsed="0"/>
+    <w:lsdException w:name="Light Shading Accent 3" w:semiHidden="0" w:uiPriority="60" w:unhideWhenUsed="0"/>
+    <w:lsdException w:name="Light List Accent 3" w:semiHidden="0" w:uiPriority="61" w:unhideWhenUsed="0"/>
+    <w:lsdException w:name="Light Grid Accent 3" w:semiHidden="0" w:uiPriority="62" w:unhideWhenUsed="0"/>
+    <w:lsdException w:name="Medium Shading 1 Accent 3" w:semiHidden="0" w:uiPriority="63" w:unhideWhenUsed="0"/>
+    <w:lsdException w:name="Medium Shading 2 Accent 3" w:semiHidden="0" w:uiPriority="64" w:unhideWhenUsed="0"/>
+    <w:lsdException w:name="Medium List 1 Accent 3" w:semiHidden="0" w:uiPriority="65" w:unhideWhenUsed="0"/>
+    <w:lsdException w:name="Medium List 2 Accent 3" w:semiHidden="0" w:uiPriority="66" w:unhideWhenUsed="0"/>
+    <w:lsdException w:name="Medium Grid 1 Accent 3" w:semiHidden="0" w:uiPriority="67" w:unhideWhenUsed="0"/>
+    <w:lsdException w:name="Medium Grid 2 Accent 3" w:semiHidden="0" w:uiPriority="68" w:unhideWhenUsed="0"/>
+    <w:lsdException w:name="Medium Grid 3 Accent 3" w:semiHidden="0" w:uiPriority="69" w:unhideWhenUsed="0"/>
+    <w:lsdException w:name="Dark List Accent 3" w:semiHidden="0" w:uiPriority="70" w:unhideWhenUsed="0"/>
+    <w:lsdException w:name="Colorful Shading Accent 3" w:semiHidden="0" w:uiPriority="71" w:unhideWhenUsed="0"/>
+    <w:lsdException w:name="Colorful List Accent 3" w:semiHidden="0" w:uiPriority="72" w:unhideWhenUsed="0"/>
+    <w:lsdException w:name="Colorful Grid Accent 3" w:semiHidden="0" w:uiPriority="73" w:unhideWhenUsed="0"/>
+    <w:lsdException w:name="Light Shading Accent 4" w:semiHidden="0" w:uiPriority="60" w:unhideWhenUsed="0"/>
+    <w:lsdException w:name="Light List Accent 4" w:semiHidden="0" w:uiPriority="61" w:unhideWhenUsed="0"/>
+    <w:lsdException w:name="Light Grid Accent 4" w:semiHidden="0" w:uiPriority="62" w:unhideWhenUsed="0"/>
+    <w:lsdException w:name="Medium Shading 1 Accent 4" w:semiHidden="0" w:uiPriority="63" w:unhideWhenUsed="0"/>
+    <w:lsdException w:name="Medium Shading 2 Accent 4" w:semiHidden="0" w:uiPriority="64" w:unhideWhenUsed="0"/>
+    <w:lsdException w:name="Medium List 1 Accent 4" w:semiHidden="0" w:uiPriority="65" w:unhideWhenUsed="0"/>
+    <w:lsdException w:name="Medium List 2 Accent 4" w:semiHidden="0" w:uiPriority="66" w:unhideWhenUsed="0"/>
+    <w:lsdException w:name="Medium Grid 1 Accent 4" w:semiHidden="0" w:uiPriority="67" w:unhideWhenUsed="0"/>
+    <w:lsdException w:name="Medium Grid 2 Accent 4" w:semiHidden="0" w:uiPriority="68" w:unhideWhenUsed="0"/>
+    <w:lsdException w:name="Medium Grid 3 Accent 4" w:semiHidden="0" w:uiPriority="69" w:unhideWhenUsed="0"/>
+    <w:lsdException w:name="Dark List Accent 4" w:semiHidden="0" w:uiPriority="70" w:unhideWhenUsed="0"/>
+    <w:lsdException w:name="Colorful Shading Accent 4" w:semiHidden="0" w:uiPriority="71" w:unhideWhenUsed="0"/>
+    <w:lsdException w:name="Colorful List Accent 4" w:semiHidden="0" w:uiPriority="72" w:unhideWhenUsed="0"/>
+    <w:lsdException w:name="Colorful Grid Accent 4" w:semiHidden="0" w:uiPriority="73" w:unhideWhenUsed="0"/>
+    <w:lsdException w:name="Light Shading Accent 5" w:semiHidden="0" w:uiPriority="60" w:unhideWhenUsed="0"/>
+    <w:lsdException w:name="Light List Accent 5" w:semiHidden="0" w:uiPriority="61" w:unhideWhenUsed="0"/>
+    <w:lsdException w:name="Light Grid Accent 5" w:semiHidden="0" w:uiPriority="62" w:unhideWhenUsed="0"/>
+    <w:lsdException w:name="Medium Shading 1 Accent 5" w:semiHidden="0" w:uiPriority="63" w:unhideWhenUsed="0"/>
+    <w:lsdException w:name="Medium Shading 2 Accent 5" w:semiHidden="0" w:uiPriority="64" w:unhideWhenUsed="0"/>
+    <w:lsdException w:name="Medium List 1 Accent 5" w:semiHidden="0" w:uiPriority="65" w:unhideWhenUsed="0"/>
+    <w:lsdException w:name="Medium List 2 Accent 5" w:semiHidden="0" w:uiPriority="66" w:unhideWhenUsed="0"/>
+    <w:lsdException w:name="Medium Grid 1 Accent 5" w:semiHidden="0" w:uiPriority="67" w:unhideWhenUsed="0"/>
+    <w:lsdException w:name="Medium Grid 2 Accent 5" w:semiHidden="0" w:uiPriority="68" w:unhideWhenUsed="0"/>
+    <w:lsdException w:name="Medium Grid 3 Accent 5" w:semiHidden="0" w:uiPriority="69" w:unhideWhenUsed="0"/>
+    <w:lsdException w:name="Dark List Accent 5" w:semiHidden="0" w:uiPriority="70" w:unhideWhenUsed="0"/>
+    <w:lsdException w:name="Colorful Shading Accent 5" w:semiHidden="0" w:uiPriority="71" w:unhideWhenUsed="0"/>
+    <w:lsdException w:name="Colorful List Accent 5" w:semiHidden="0" w:uiPriority="72" w:unhideWhenUsed="0"/>
+    <w:lsdException w:name="Colorful Grid Accent 5" w:semiHidden="0" w:uiPriority="73" w:unhideWhenUsed="0"/>
+    <w:lsdException w:name="Light Shading Accent 6" w:semiHidden="0" w:uiPriority="60" w:unhideWhenUsed="0"/>
+    <w:lsdException w:name="Light List Accent 6" w:semiHidden="0" w:uiPriority="61" w:unhideWhenUsed="0"/>
+    <w:lsdException w:name="Light Grid Accent 6" w:semiHidden="0" w:uiPriority="62" w:unhideWhenUsed="0"/>
+    <w:lsdException w:name="Medium Shading 1 Accent 6" w:semiHidden="0" w:uiPriority="63" w:unhideWhenUsed="0"/>
+    <w:lsdException w:name="Medium Shading 2 Accent 6" w:semiHidden="0" w:uiPriority="64" w:unhideWhenUsed="0"/>
+    <w:lsdException w:name="Medium List 1 Accent 6" w:semiHidden="0" w:uiPriority="65" w:unhideWhenUsed="0"/>
+    <w:lsdException w:name="Medium List 2 Accent 6" w:semiHidden="0" w:uiPriority="66" w:unhideWhenUsed="0"/>
+    <w:lsdException w:name="Medium Grid 1 Accent 6" w:semiHidden="0" w:uiPriority="67" w:unhideWhenUsed="0"/>
+    <w:lsdException w:name="Medium Grid 2 Accent 6" w:semiHidden="0" w:uiPriority="68" w:unhideWhenUsed="0"/>
+    <w:lsdException w:name="Medium Grid 3 Accent 6" w:semiHidden="0" w:uiPriority="69" w:unhideWhenUsed="0"/>
+    <w:lsdException w:name="Dark List Accent 6" w:semiHidden="0" w:uiPriority="70" w:unhideWhenUsed="0"/>
+    <w:lsdException w:name="Colorful Shading Accent 6" w:semiHidden="0" w:uiPriority="71" w:unhideWhenUsed="0"/>
+    <w:lsdException w:name="Colorful List Accent 6" w:semiHidden="0" w:uiPriority="72" w:unhideWhenUsed="0"/>
+    <w:lsdException w:name="Colorful Grid Accent 6" w:semiHidden="0" w:uiPriority="73" w:unhideWhenUsed="0"/>
+    <w:lsdException w:name="Subtle Emphasis" w:semiHidden="0" w:uiPriority="19" w:unhideWhenUsed="0" w:qFormat="1"/>
+    <w:lsdException w:name="Intense Emphasis" w:semiHidden="0" w:uiPriority="21" w:unhideWhenUsed="0" w:qFormat="1"/>
+    <w:lsdException w:name="Subtle Reference" w:semiHidden="0" w:uiPriority="31" w:unhideWhenUsed="0" w:qFormat="1"/>
+    <w:lsdException w:name="Intense Reference" w:semiHidden="0" w:uiPriority="32" w:unhideWhenUsed="0" w:qFormat="1"/>
+    <w:lsdException w:name="Book Title" w:semiHidden="0" w:uiPriority="33" w:unhideWhenUsed="0" w:qFormat="1"/>
+    <w:lsdException w:name="Bibliography" w:uiPriority="37"/>
+    <w:lsdException w:name="TOC Heading" w:uiPriority="39" w:qFormat="1"/>
+  </w:latentStyles>
+  <w:style w:type="paragraph" w:default="1" w:styleId="Normal">
+    <w:name w:val="Normal"/>
+    <w:qFormat/>
+  </w:style>
+  <w:style w:type="character" w:default="1" w:styleId="DefaultParagraphFont">
+    <w:name w:val="Default Paragraph Font"/>
+    <w:uiPriority w:val="1"/>
+    <w:semiHidden/>
+    <w:unhideWhenUsed/>
+  </w:style>
+  <w:style w:type="table" w:default="1" w:styleId="TableNormal">
+    <w:name w:val="Normal Table"/>
+    <w:uiPriority w:val="99"/>
+    <w:semiHidden/>
+    <w:unhideWhenUsed/>
+    <w:tblPr>
+      <w:tblInd w:w="0" w:type="dxa"/>
+      <w:tblCellMar>
+        <w:top w:w="0" w:type="dxa"/>
+        <w:left w:w="108" w:type="dxa"/>
+        <w:bottom w:w="0" w:type="dxa"/>
+        <w:right w:w="108" w:type="dxa"/>
+      </w:tblCellMar>
+    </w:tblPr>
+  </w:style>
+  <w:style w:type="numbering" w:default="1" w:styleId="NoList">
+    <w:name w:val="No List"/>
+    <w:uiPriority w:val="99"/>
+    <w:semiHidden/>
+    <w:unhideWhenUsed/>
   </w:style>
 </w:styles>
 </file>

</xml_diff>